<commit_message>
Added minutes week 5
</commit_message>
<xml_diff>
--- a/Minutes/Week 5 Meeting.docx
+++ b/Minutes/Week 5 Meeting.docx
@@ -1,6 +1,6 @@
 
 <file path=word/document.xml><?xml version="1.0" encoding="utf-8"?>
-<w:document xmlns:wpc="http://schemas.microsoft.com/office/word/2010/wordprocessingCanvas" xmlns:mc="http://schemas.openxmlformats.org/markup-compatibility/2006" xmlns:o="urn:schemas-microsoft-com:office:office" xmlns:r="http://schemas.openxmlformats.org/officeDocument/2006/relationships" xmlns:m="http://schemas.openxmlformats.org/officeDocument/2006/math" xmlns:v="urn:schemas-microsoft-com:vml" xmlns:wp14="http://schemas.microsoft.com/office/word/2010/wordprocessingDrawing" xmlns:wp="http://schemas.openxmlformats.org/drawingml/2006/wordprocessingDrawing" xmlns:w10="urn:schemas-microsoft-com:office:word" xmlns:w="http://schemas.openxmlformats.org/wordprocessingml/2006/main" xmlns:w14="http://schemas.microsoft.com/office/word/2010/wordml" xmlns:w15="http://schemas.microsoft.com/office/word/2012/wordml" xmlns:wpg="http://schemas.microsoft.com/office/word/2010/wordprocessingGroup" xmlns:wpi="http://schemas.microsoft.com/office/word/2010/wordprocessingInk" xmlns:wne="http://schemas.microsoft.com/office/word/2006/wordml" xmlns:wps="http://schemas.microsoft.com/office/word/2010/wordprocessingShape" mc:Ignorable="w14 w15 wp14">
+<w:document xmlns:wpc="http://schemas.microsoft.com/office/word/2010/wordprocessingCanvas" xmlns:cx="http://schemas.microsoft.com/office/drawing/2014/chartex" xmlns:cx1="http://schemas.microsoft.com/office/drawing/2015/9/8/chartex" xmlns:cx2="http://schemas.microsoft.com/office/drawing/2015/10/21/chartex" xmlns:cx3="http://schemas.microsoft.com/office/drawing/2016/5/9/chartex" xmlns:cx4="http://schemas.microsoft.com/office/drawing/2016/5/10/chartex" xmlns:cx5="http://schemas.microsoft.com/office/drawing/2016/5/11/chartex" xmlns:cx6="http://schemas.microsoft.com/office/drawing/2016/5/12/chartex" xmlns:cx7="http://schemas.microsoft.com/office/drawing/2016/5/13/chartex" xmlns:cx8="http://schemas.microsoft.com/office/drawing/2016/5/14/chartex" xmlns:mc="http://schemas.openxmlformats.org/markup-compatibility/2006" xmlns:aink="http://schemas.microsoft.com/office/drawing/2016/ink" xmlns:am3d="http://schemas.microsoft.com/office/drawing/2017/model3d" xmlns:o="urn:schemas-microsoft-com:office:office" xmlns:r="http://schemas.openxmlformats.org/officeDocument/2006/relationships" xmlns:m="http://schemas.openxmlformats.org/officeDocument/2006/math" xmlns:v="urn:schemas-microsoft-com:vml" xmlns:wp14="http://schemas.microsoft.com/office/word/2010/wordprocessingDrawing" xmlns:wp="http://schemas.openxmlformats.org/drawingml/2006/wordprocessingDrawing" xmlns:w10="urn:schemas-microsoft-com:office:word" xmlns:w="http://schemas.openxmlformats.org/wordprocessingml/2006/main" xmlns:w14="http://schemas.microsoft.com/office/word/2010/wordml" xmlns:w15="http://schemas.microsoft.com/office/word/2012/wordml" xmlns:w16cid="http://schemas.microsoft.com/office/word/2016/wordml/cid" xmlns:w16se="http://schemas.microsoft.com/office/word/2015/wordml/symex" xmlns:wpg="http://schemas.microsoft.com/office/word/2010/wordprocessingGroup" xmlns:wpi="http://schemas.microsoft.com/office/word/2010/wordprocessingInk" xmlns:wne="http://schemas.microsoft.com/office/word/2006/wordml" xmlns:wps="http://schemas.microsoft.com/office/word/2010/wordprocessingShape" mc:Ignorable="w14 w15 w16se w16cid wp14">
   <w:body>
     <w:p>
       <w:pPr>
@@ -40,9 +40,15 @@
       <w:r>
         <w:rPr>
           <w:sz w:val="24"/>
+        </w:rPr>
+        <w:t xml:space="preserve">: </w:t>
+      </w:r>
+      <w:r>
+        <w:rPr>
+          <w:sz w:val="24"/>
           <w:u w:val="single"/>
         </w:rPr>
-        <w:tab/>
+        <w:t>22</w:t>
       </w:r>
       <w:r>
         <w:rPr>
@@ -67,7 +73,7 @@
           <w:sz w:val="24"/>
           <w:u w:val="single"/>
         </w:rPr>
-        <w:tab/>
+        <w:t>2/15/20</w:t>
       </w:r>
       <w:r>
         <w:rPr>
@@ -92,7 +98,7 @@
           <w:sz w:val="24"/>
           <w:u w:val="single"/>
         </w:rPr>
-        <w:tab/>
+        <w:t>1:30-3</w:t>
       </w:r>
       <w:r>
         <w:rPr>
@@ -105,7 +111,7 @@
           <w:sz w:val="24"/>
           <w:u w:val="single"/>
         </w:rPr>
-        <w:tab/>
+        <w:t>1.5 hours</w:t>
       </w:r>
     </w:p>
     <w:p>
@@ -120,6 +126,12 @@
         </w:rPr>
         <w:t>Present, on time:</w:t>
       </w:r>
+      <w:r>
+        <w:rPr>
+          <w:sz w:val="24"/>
+        </w:rPr>
+        <w:t xml:space="preserve"> Omar, Brian, Harsh</w:t>
+      </w:r>
     </w:p>
     <w:p>
       <w:pPr>
@@ -147,28 +159,31 @@
         </w:rPr>
         <w:t>Absent:</w:t>
       </w:r>
-    </w:p>
-    <w:p>
-      <w:pPr>
-        <w:tabs>
-          <w:tab w:val="left" w:pos="10080"/>
-        </w:tabs>
+      <w:r>
+        <w:rPr>
+          <w:sz w:val="24"/>
+        </w:rPr>
+        <w:t xml:space="preserve"> </w:t>
+      </w:r>
+      <w:r>
         <w:rPr>
           <w:sz w:val="24"/>
           <w:u w:val="single"/>
         </w:rPr>
-      </w:pPr>
-      <w:r>
-        <w:rPr>
-          <w:sz w:val="24"/>
-          <w:u w:val="single"/>
-        </w:rPr>
-        <w:tab/>
-      </w:r>
-    </w:p>
-    <w:p>
-      <w:pPr>
-        <w:rPr>
+        <w:t>Emmanuel</w:t>
+      </w:r>
+    </w:p>
+    <w:p>
+      <w:pPr>
+        <w:rPr>
+          <w:sz w:val="24"/>
+        </w:rPr>
+      </w:pPr>
+    </w:p>
+    <w:p>
+      <w:pPr>
+        <w:rPr>
+          <w:color w:val="0070C0"/>
           <w:sz w:val="24"/>
         </w:rPr>
       </w:pPr>
@@ -184,79 +199,299 @@
         </w:rPr>
         <w:t>:</w:t>
       </w:r>
-    </w:p>
-    <w:p>
-      <w:pPr>
-        <w:spacing w:before="720"/>
-        <w:rPr>
-          <w:sz w:val="24"/>
-        </w:rPr>
-      </w:pPr>
-      <w:r>
-        <w:rPr>
-          <w:sz w:val="24"/>
-        </w:rPr>
-        <w:t xml:space="preserve">Recent </w:t>
-      </w:r>
-      <w:r>
-        <w:rPr>
-          <w:sz w:val="24"/>
-        </w:rPr>
-        <w:t xml:space="preserve">Individual </w:t>
-      </w:r>
-      <w:r>
-        <w:rPr>
-          <w:sz w:val="24"/>
-        </w:rPr>
-        <w:t>Accomplishments:</w:t>
-      </w:r>
-    </w:p>
-    <w:p>
-      <w:pPr>
-        <w:spacing w:before="3120"/>
-        <w:rPr>
-          <w:sz w:val="24"/>
-        </w:rPr>
-      </w:pPr>
-      <w:r>
-        <w:rPr>
-          <w:sz w:val="24"/>
-        </w:rPr>
-        <w:t xml:space="preserve">Current </w:t>
-      </w:r>
-      <w:r>
-        <w:rPr>
-          <w:sz w:val="24"/>
-        </w:rPr>
-        <w:t xml:space="preserve">Individual </w:t>
-      </w:r>
-      <w:r>
-        <w:rPr>
-          <w:sz w:val="24"/>
-        </w:rPr>
-        <w:t>Activities:</w:t>
-      </w:r>
-    </w:p>
-    <w:p>
-      <w:pPr>
-        <w:spacing w:before="3120"/>
-        <w:rPr>
-          <w:sz w:val="24"/>
-        </w:rPr>
-      </w:pPr>
-      <w:r>
-        <w:rPr>
-          <w:sz w:val="24"/>
-        </w:rPr>
-        <w:t xml:space="preserve">Individual </w:t>
+      <w:r>
+        <w:rPr>
+          <w:sz w:val="24"/>
+        </w:rPr>
+        <w:t xml:space="preserve"> </w:t>
+      </w:r>
+      <w:r>
+        <w:rPr>
+          <w:color w:val="0070C0"/>
+          <w:sz w:val="24"/>
+        </w:rPr>
+        <w:t xml:space="preserve">Spoke mainly about the progress of the coding project and what we have so far. We are nearly fully setup with what we need, now we are beginning to build the initial process </w:t>
+      </w:r>
+      <w:r>
+        <w:rPr>
+          <w:color w:val="0070C0"/>
+          <w:sz w:val="24"/>
+        </w:rPr>
+        <w:t>for the flow of the application (employee logging in -&gt; employee menu flow).</w:t>
       </w:r>
       <w:bookmarkStart w:id="0" w:name="_GoBack"/>
       <w:bookmarkEnd w:id="0"/>
+    </w:p>
+    <w:p>
+      <w:pPr>
+        <w:spacing w:before="720"/>
+        <w:rPr>
+          <w:sz w:val="24"/>
+        </w:rPr>
+      </w:pPr>
+      <w:r>
+        <w:rPr>
+          <w:sz w:val="24"/>
+        </w:rPr>
+        <w:t xml:space="preserve">Recent </w:t>
+      </w:r>
+      <w:r>
+        <w:rPr>
+          <w:sz w:val="24"/>
+        </w:rPr>
+        <w:t xml:space="preserve">Individual </w:t>
+      </w:r>
+      <w:r>
+        <w:rPr>
+          <w:sz w:val="24"/>
+        </w:rPr>
+        <w:t>Accomplishments:</w:t>
+      </w:r>
+    </w:p>
+    <w:p>
+      <w:pPr>
+        <w:rPr>
+          <w:color w:val="0070C0"/>
+          <w:sz w:val="24"/>
+        </w:rPr>
+      </w:pPr>
+      <w:r>
+        <w:rPr>
+          <w:color w:val="0070C0"/>
+          <w:sz w:val="24"/>
+        </w:rPr>
+        <w:t>Harsh: Built login UI on flutter so that an employee can use their ID and password to log into the application. Also made a logo for the application</w:t>
+      </w:r>
+    </w:p>
+    <w:p>
+      <w:pPr>
+        <w:rPr>
+          <w:color w:val="0070C0"/>
+          <w:sz w:val="24"/>
+        </w:rPr>
+      </w:pPr>
+      <w:r>
+        <w:rPr>
+          <w:color w:val="0070C0"/>
+          <w:sz w:val="24"/>
+        </w:rPr>
+        <w:t xml:space="preserve">Brian: Created Azure backend. Wrote backend code in Java for HTTPS calls from the flutter applications. </w:t>
+      </w:r>
+    </w:p>
+    <w:p>
+      <w:pPr>
+        <w:rPr>
+          <w:sz w:val="24"/>
+        </w:rPr>
+      </w:pPr>
+      <w:r>
+        <w:rPr>
+          <w:color w:val="0070C0"/>
+          <w:sz w:val="24"/>
+        </w:rPr>
+        <w:t>Omar: Began the communication between the server and the application (sending and receiving data). Setup Azure SQL server and DB.</w:t>
+      </w:r>
+    </w:p>
+    <w:p>
+      <w:pPr>
+        <w:spacing w:before="720"/>
+        <w:rPr>
+          <w:sz w:val="24"/>
+        </w:rPr>
+      </w:pPr>
+      <w:r>
+        <w:rPr>
+          <w:sz w:val="24"/>
+        </w:rPr>
+        <w:t xml:space="preserve">Current </w:t>
+      </w:r>
+      <w:r>
+        <w:rPr>
+          <w:sz w:val="24"/>
+        </w:rPr>
+        <w:t xml:space="preserve">Individual </w:t>
+      </w:r>
+      <w:r>
+        <w:rPr>
+          <w:sz w:val="24"/>
+        </w:rPr>
+        <w:t>Activities:</w:t>
+      </w:r>
+    </w:p>
+    <w:p>
+      <w:pPr>
+        <w:rPr>
+          <w:color w:val="0070C0"/>
+          <w:sz w:val="24"/>
+        </w:rPr>
+      </w:pPr>
+      <w:r>
+        <w:rPr>
+          <w:color w:val="0070C0"/>
+          <w:sz w:val="24"/>
+        </w:rPr>
+        <w:t>Harsh:</w:t>
+      </w:r>
+      <w:r>
+        <w:rPr>
+          <w:color w:val="0070C0"/>
+          <w:sz w:val="24"/>
+        </w:rPr>
+        <w:t xml:space="preserve"> </w:t>
+      </w:r>
+      <w:r>
+        <w:rPr>
+          <w:color w:val="0070C0"/>
+          <w:sz w:val="24"/>
+        </w:rPr>
+        <w:t>Begin building the main menu for the employee (both a manager view and a regular employee view)</w:t>
+      </w:r>
+    </w:p>
+    <w:p>
+      <w:pPr>
+        <w:rPr>
+          <w:color w:val="0070C0"/>
+          <w:sz w:val="24"/>
+        </w:rPr>
+      </w:pPr>
+      <w:r>
+        <w:rPr>
+          <w:color w:val="0070C0"/>
+          <w:sz w:val="24"/>
+        </w:rPr>
+        <w:t>Brian: Begin to work on employee login authentication (backend). Continue working on HTTPS calls by sending back whole JSON files with data structures encoded into them.</w:t>
+      </w:r>
+    </w:p>
+    <w:p>
+      <w:pPr>
+        <w:rPr>
+          <w:color w:val="0070C0"/>
+          <w:sz w:val="24"/>
+        </w:rPr>
+      </w:pPr>
+      <w:r>
+        <w:rPr>
+          <w:color w:val="0070C0"/>
+          <w:sz w:val="24"/>
+        </w:rPr>
+        <w:t xml:space="preserve">Omar: Begin to work on employee login authentication (front end). </w:t>
+      </w:r>
+      <w:r>
+        <w:rPr>
+          <w:color w:val="0070C0"/>
+          <w:sz w:val="24"/>
+        </w:rPr>
+        <w:t>Start to populate the SQL DB with tables and entries. Sketch out an ER-Diagram for the SQL DB.</w:t>
+      </w:r>
+    </w:p>
+    <w:p>
+      <w:pPr>
+        <w:rPr>
+          <w:color w:val="0070C0"/>
+          <w:sz w:val="24"/>
+        </w:rPr>
+      </w:pPr>
+      <w:r>
+        <w:rPr>
+          <w:color w:val="0070C0"/>
+          <w:sz w:val="24"/>
+        </w:rPr>
+        <w:t>Emmanuel: Figuring out why localhost Azure server isn’t working</w:t>
+      </w:r>
+    </w:p>
+    <w:p>
+      <w:pPr>
+        <w:rPr>
+          <w:color w:val="0070C0"/>
+          <w:sz w:val="24"/>
+        </w:rPr>
+      </w:pPr>
+    </w:p>
+    <w:p>
+      <w:pPr>
+        <w:rPr>
+          <w:sz w:val="24"/>
+        </w:rPr>
+      </w:pPr>
+      <w:r>
+        <w:rPr>
+          <w:sz w:val="24"/>
+        </w:rPr>
+        <w:t xml:space="preserve">Individual </w:t>
+      </w:r>
       <w:r>
         <w:rPr>
           <w:sz w:val="24"/>
         </w:rPr>
         <w:t>Action Items:</w:t>
+      </w:r>
+    </w:p>
+    <w:p>
+      <w:pPr>
+        <w:rPr>
+          <w:color w:val="0070C0"/>
+          <w:sz w:val="24"/>
+        </w:rPr>
+      </w:pPr>
+      <w:r>
+        <w:rPr>
+          <w:color w:val="0070C0"/>
+          <w:sz w:val="24"/>
+        </w:rPr>
+        <w:t>Harsh:</w:t>
+      </w:r>
+      <w:r>
+        <w:rPr>
+          <w:color w:val="0070C0"/>
+          <w:sz w:val="24"/>
+        </w:rPr>
+        <w:t xml:space="preserve"> Finish the main menu for the employee (both the manager and regular employee view)</w:t>
+      </w:r>
+    </w:p>
+    <w:p>
+      <w:pPr>
+        <w:rPr>
+          <w:color w:val="0070C0"/>
+          <w:sz w:val="24"/>
+        </w:rPr>
+      </w:pPr>
+      <w:r>
+        <w:rPr>
+          <w:color w:val="0070C0"/>
+          <w:sz w:val="24"/>
+        </w:rPr>
+        <w:t>Brian: Finish authenticate for the backend side of the application so that the employee can login. Start building the manager view for the backend. Finish sending complex JSON files through request.</w:t>
+      </w:r>
+    </w:p>
+    <w:p>
+      <w:pPr>
+        <w:rPr>
+          <w:color w:val="0070C0"/>
+          <w:sz w:val="24"/>
+        </w:rPr>
+      </w:pPr>
+      <w:r>
+        <w:rPr>
+          <w:color w:val="0070C0"/>
+          <w:sz w:val="24"/>
+        </w:rPr>
+        <w:lastRenderedPageBreak/>
+        <w:t>Omar: Finish authentication for the front-end side of the application so the user can continue using the application. Finish ER-Diagram and populate the SQL database with the proper tables.</w:t>
+      </w:r>
+    </w:p>
+    <w:p>
+      <w:pPr>
+        <w:rPr>
+          <w:color w:val="0070C0"/>
+          <w:sz w:val="24"/>
+        </w:rPr>
+      </w:pPr>
+      <w:r>
+        <w:rPr>
+          <w:color w:val="0070C0"/>
+          <w:sz w:val="24"/>
+        </w:rPr>
+        <w:t>Emmanuel: Backend?</w:t>
       </w:r>
     </w:p>
     <w:sectPr>
@@ -269,8 +504,128 @@
 </w:document>
 </file>
 
+<file path=word/numbering.xml><?xml version="1.0" encoding="utf-8"?>
+<w:numbering xmlns:wpc="http://schemas.microsoft.com/office/word/2010/wordprocessingCanvas" xmlns:cx="http://schemas.microsoft.com/office/drawing/2014/chartex" xmlns:cx1="http://schemas.microsoft.com/office/drawing/2015/9/8/chartex" xmlns:cx2="http://schemas.microsoft.com/office/drawing/2015/10/21/chartex" xmlns:cx3="http://schemas.microsoft.com/office/drawing/2016/5/9/chartex" xmlns:cx4="http://schemas.microsoft.com/office/drawing/2016/5/10/chartex" xmlns:cx5="http://schemas.microsoft.com/office/drawing/2016/5/11/chartex" xmlns:cx6="http://schemas.microsoft.com/office/drawing/2016/5/12/chartex" xmlns:cx7="http://schemas.microsoft.com/office/drawing/2016/5/13/chartex" xmlns:cx8="http://schemas.microsoft.com/office/drawing/2016/5/14/chartex" xmlns:mc="http://schemas.openxmlformats.org/markup-compatibility/2006" xmlns:aink="http://schemas.microsoft.com/office/drawing/2016/ink" xmlns:am3d="http://schemas.microsoft.com/office/drawing/2017/model3d" xmlns:o="urn:schemas-microsoft-com:office:office" xmlns:r="http://schemas.openxmlformats.org/officeDocument/2006/relationships" xmlns:m="http://schemas.openxmlformats.org/officeDocument/2006/math" xmlns:v="urn:schemas-microsoft-com:vml" xmlns:wp14="http://schemas.microsoft.com/office/word/2010/wordprocessingDrawing" xmlns:wp="http://schemas.openxmlformats.org/drawingml/2006/wordprocessingDrawing" xmlns:w10="urn:schemas-microsoft-com:office:word" xmlns:w="http://schemas.openxmlformats.org/wordprocessingml/2006/main" xmlns:w14="http://schemas.microsoft.com/office/word/2010/wordml" xmlns:w15="http://schemas.microsoft.com/office/word/2012/wordml" xmlns:w16cid="http://schemas.microsoft.com/office/word/2016/wordml/cid" xmlns:w16se="http://schemas.microsoft.com/office/word/2015/wordml/symex" xmlns:wpg="http://schemas.microsoft.com/office/word/2010/wordprocessingGroup" xmlns:wpi="http://schemas.microsoft.com/office/word/2010/wordprocessingInk" xmlns:wne="http://schemas.microsoft.com/office/word/2006/wordml" xmlns:wps="http://schemas.microsoft.com/office/word/2010/wordprocessingShape" mc:Ignorable="w14 w15 w16se w16cid wp14">
+  <w:abstractNum w:abstractNumId="0" w15:restartNumberingAfterBreak="0">
+    <w:nsid w:val="614570A8"/>
+    <w:multiLevelType w:val="hybridMultilevel"/>
+    <w:tmpl w:val="31804E84"/>
+    <w:lvl w:ilvl="0" w:tplc="11068FC6">
+      <w:numFmt w:val="bullet"/>
+      <w:lvlText w:val="-"/>
+      <w:lvlJc w:val="left"/>
+      <w:pPr>
+        <w:ind w:left="720" w:hanging="360"/>
+      </w:pPr>
+      <w:rPr>
+        <w:rFonts w:ascii="Calibri" w:eastAsiaTheme="minorHAnsi" w:hAnsi="Calibri" w:cs="Calibri" w:hint="default"/>
+      </w:rPr>
+    </w:lvl>
+    <w:lvl w:ilvl="1" w:tplc="04090003" w:tentative="1">
+      <w:start w:val="1"/>
+      <w:numFmt w:val="bullet"/>
+      <w:lvlText w:val="o"/>
+      <w:lvlJc w:val="left"/>
+      <w:pPr>
+        <w:ind w:left="1440" w:hanging="360"/>
+      </w:pPr>
+      <w:rPr>
+        <w:rFonts w:ascii="Courier New" w:hAnsi="Courier New" w:cs="Courier New" w:hint="default"/>
+      </w:rPr>
+    </w:lvl>
+    <w:lvl w:ilvl="2" w:tplc="04090005" w:tentative="1">
+      <w:start w:val="1"/>
+      <w:numFmt w:val="bullet"/>
+      <w:lvlText w:val=""/>
+      <w:lvlJc w:val="left"/>
+      <w:pPr>
+        <w:ind w:left="2160" w:hanging="360"/>
+      </w:pPr>
+      <w:rPr>
+        <w:rFonts w:ascii="Wingdings" w:hAnsi="Wingdings" w:hint="default"/>
+      </w:rPr>
+    </w:lvl>
+    <w:lvl w:ilvl="3" w:tplc="04090001" w:tentative="1">
+      <w:start w:val="1"/>
+      <w:numFmt w:val="bullet"/>
+      <w:lvlText w:val=""/>
+      <w:lvlJc w:val="left"/>
+      <w:pPr>
+        <w:ind w:left="2880" w:hanging="360"/>
+      </w:pPr>
+      <w:rPr>
+        <w:rFonts w:ascii="Symbol" w:hAnsi="Symbol" w:hint="default"/>
+      </w:rPr>
+    </w:lvl>
+    <w:lvl w:ilvl="4" w:tplc="04090003" w:tentative="1">
+      <w:start w:val="1"/>
+      <w:numFmt w:val="bullet"/>
+      <w:lvlText w:val="o"/>
+      <w:lvlJc w:val="left"/>
+      <w:pPr>
+        <w:ind w:left="3600" w:hanging="360"/>
+      </w:pPr>
+      <w:rPr>
+        <w:rFonts w:ascii="Courier New" w:hAnsi="Courier New" w:cs="Courier New" w:hint="default"/>
+      </w:rPr>
+    </w:lvl>
+    <w:lvl w:ilvl="5" w:tplc="04090005" w:tentative="1">
+      <w:start w:val="1"/>
+      <w:numFmt w:val="bullet"/>
+      <w:lvlText w:val=""/>
+      <w:lvlJc w:val="left"/>
+      <w:pPr>
+        <w:ind w:left="4320" w:hanging="360"/>
+      </w:pPr>
+      <w:rPr>
+        <w:rFonts w:ascii="Wingdings" w:hAnsi="Wingdings" w:hint="default"/>
+      </w:rPr>
+    </w:lvl>
+    <w:lvl w:ilvl="6" w:tplc="04090001" w:tentative="1">
+      <w:start w:val="1"/>
+      <w:numFmt w:val="bullet"/>
+      <w:lvlText w:val=""/>
+      <w:lvlJc w:val="left"/>
+      <w:pPr>
+        <w:ind w:left="5040" w:hanging="360"/>
+      </w:pPr>
+      <w:rPr>
+        <w:rFonts w:ascii="Symbol" w:hAnsi="Symbol" w:hint="default"/>
+      </w:rPr>
+    </w:lvl>
+    <w:lvl w:ilvl="7" w:tplc="04090003" w:tentative="1">
+      <w:start w:val="1"/>
+      <w:numFmt w:val="bullet"/>
+      <w:lvlText w:val="o"/>
+      <w:lvlJc w:val="left"/>
+      <w:pPr>
+        <w:ind w:left="5760" w:hanging="360"/>
+      </w:pPr>
+      <w:rPr>
+        <w:rFonts w:ascii="Courier New" w:hAnsi="Courier New" w:cs="Courier New" w:hint="default"/>
+      </w:rPr>
+    </w:lvl>
+    <w:lvl w:ilvl="8" w:tplc="04090005" w:tentative="1">
+      <w:start w:val="1"/>
+      <w:numFmt w:val="bullet"/>
+      <w:lvlText w:val=""/>
+      <w:lvlJc w:val="left"/>
+      <w:pPr>
+        <w:ind w:left="6480" w:hanging="360"/>
+      </w:pPr>
+      <w:rPr>
+        <w:rFonts w:ascii="Wingdings" w:hAnsi="Wingdings" w:hint="default"/>
+      </w:rPr>
+    </w:lvl>
+  </w:abstractNum>
+  <w:num w:numId="1">
+    <w:abstractNumId w:val="0"/>
+  </w:num>
+</w:numbering>
+</file>
+
 <file path=word/styles.xml><?xml version="1.0" encoding="utf-8"?>
-<w:styles xmlns:mc="http://schemas.openxmlformats.org/markup-compatibility/2006" xmlns:r="http://schemas.openxmlformats.org/officeDocument/2006/relationships" xmlns:w="http://schemas.openxmlformats.org/wordprocessingml/2006/main" xmlns:w14="http://schemas.microsoft.com/office/word/2010/wordml" xmlns:w15="http://schemas.microsoft.com/office/word/2012/wordml" mc:Ignorable="w14 w15">
+<w:styles xmlns:mc="http://schemas.openxmlformats.org/markup-compatibility/2006" xmlns:r="http://schemas.openxmlformats.org/officeDocument/2006/relationships" xmlns:w="http://schemas.openxmlformats.org/wordprocessingml/2006/main" xmlns:w14="http://schemas.microsoft.com/office/word/2010/wordml" xmlns:w15="http://schemas.microsoft.com/office/word/2012/wordml" xmlns:w16cid="http://schemas.microsoft.com/office/word/2016/wordml/cid" xmlns:w16se="http://schemas.microsoft.com/office/word/2015/wordml/symex" mc:Ignorable="w14 w15 w16se w16cid">
   <w:docDefaults>
     <w:rPrDefault>
       <w:rPr>
@@ -286,7 +641,7 @@
       </w:pPr>
     </w:pPrDefault>
   </w:docDefaults>
-  <w:latentStyles w:defLockedState="0" w:defUIPriority="99" w:defSemiHidden="0" w:defUnhideWhenUsed="0" w:defQFormat="0" w:count="371">
+  <w:latentStyles w:defLockedState="0" w:defUIPriority="99" w:defSemiHidden="0" w:defUnhideWhenUsed="0" w:defQFormat="0" w:count="377">
     <w:lsdException w:name="Normal" w:uiPriority="0" w:qFormat="1"/>
     <w:lsdException w:name="heading 1" w:uiPriority="9" w:qFormat="1"/>
     <w:lsdException w:name="heading 2" w:semiHidden="1" w:uiPriority="9" w:unhideWhenUsed="1" w:qFormat="1"/>
@@ -434,11 +789,8 @@
     <w:lsdException w:name="Table 3D effects 3" w:semiHidden="1" w:unhideWhenUsed="1"/>
     <w:lsdException w:name="Table Contemporary" w:semiHidden="1" w:unhideWhenUsed="1"/>
     <w:lsdException w:name="Table Elegant" w:semiHidden="1" w:unhideWhenUsed="1"/>
-    <w:lsdException w:name="Table Professional" w:semiHidden="1" w:unhideWhenUsed="1"/>
     <w:lsdException w:name="Table Subtle 1" w:semiHidden="1" w:unhideWhenUsed="1"/>
     <w:lsdException w:name="Table Subtle 2" w:semiHidden="1" w:unhideWhenUsed="1"/>
-    <w:lsdException w:name="Table Web 1" w:semiHidden="1" w:unhideWhenUsed="1"/>
-    <w:lsdException w:name="Table Web 2" w:semiHidden="1" w:unhideWhenUsed="1"/>
     <w:lsdException w:name="Table Web 3" w:semiHidden="1" w:unhideWhenUsed="1"/>
     <w:lsdException w:name="Balloon Text" w:semiHidden="1" w:unhideWhenUsed="1"/>
     <w:lsdException w:name="Table Grid" w:uiPriority="39"/>
@@ -658,6 +1010,12 @@
     <w:lsdException w:name="List Table 5 Dark Accent 6" w:uiPriority="50"/>
     <w:lsdException w:name="List Table 6 Colorful Accent 6" w:uiPriority="51"/>
     <w:lsdException w:name="List Table 7 Colorful Accent 6" w:uiPriority="52"/>
+    <w:lsdException w:name="Mention" w:semiHidden="1" w:unhideWhenUsed="1"/>
+    <w:lsdException w:name="Smart Hyperlink" w:semiHidden="1" w:unhideWhenUsed="1"/>
+    <w:lsdException w:name="Hashtag" w:semiHidden="1" w:unhideWhenUsed="1"/>
+    <w:lsdException w:name="Unresolved Mention" w:semiHidden="1" w:unhideWhenUsed="1"/>
+    <w:lsdException w:name="Smart Link" w:semiHidden="1" w:unhideWhenUsed="1"/>
+    <w:lsdException w:name="Smart Link Error" w:semiHidden="1" w:unhideWhenUsed="1"/>
   </w:latentStyles>
   <w:style w:type="paragraph" w:default="1" w:styleId="Normal">
     <w:name w:val="Normal"/>
@@ -689,6 +1047,17 @@
     <w:uiPriority w:val="99"/>
     <w:semiHidden/>
     <w:unhideWhenUsed/>
+  </w:style>
+  <w:style w:type="paragraph" w:styleId="ListParagraph">
+    <w:name w:val="List Paragraph"/>
+    <w:basedOn w:val="Normal"/>
+    <w:uiPriority w:val="34"/>
+    <w:qFormat/>
+    <w:rsid w:val="001978F4"/>
+    <w:pPr>
+      <w:ind w:left="720"/>
+      <w:contextualSpacing/>
+    </w:pPr>
   </w:style>
 </w:styles>
 </file>

</xml_diff>

<commit_message>
Started the encryption process and SQL table building
</commit_message>
<xml_diff>
--- a/Minutes/Week 5 Meeting.docx
+++ b/Minutes/Week 5 Meeting.docx
@@ -43,6 +43,7 @@
         </w:rPr>
         <w:t xml:space="preserve">: </w:t>
       </w:r>
+      <w:proofErr w:type="gramStart"/>
       <w:r>
         <w:rPr>
           <w:sz w:val="24"/>
@@ -60,7 +61,14 @@
         <w:rPr>
           <w:sz w:val="24"/>
         </w:rPr>
-        <w:t>Date:</w:t>
+        <w:t>Date</w:t>
+      </w:r>
+      <w:proofErr w:type="gramEnd"/>
+      <w:r>
+        <w:rPr>
+          <w:sz w:val="24"/>
+        </w:rPr>
+        <w:t>:</w:t>
       </w:r>
       <w:r>
         <w:rPr>
@@ -98,7 +106,14 @@
           <w:sz w:val="24"/>
           <w:u w:val="single"/>
         </w:rPr>
-        <w:t>1:30-3</w:t>
+        <w:t>1:30-</w:t>
+      </w:r>
+      <w:r>
+        <w:rPr>
+          <w:sz w:val="24"/>
+          <w:u w:val="single"/>
+        </w:rPr>
+        <w:t>2:30</w:t>
       </w:r>
       <w:r>
         <w:rPr>
@@ -111,7 +126,7 @@
           <w:sz w:val="24"/>
           <w:u w:val="single"/>
         </w:rPr>
-        <w:t>1.5 hours</w:t>
+        <w:t>1 hours</w:t>
       </w:r>
     </w:p>
     <w:p>
@@ -132,6 +147,18 @@
         </w:rPr>
         <w:t xml:space="preserve"> Omar, Brian, Harsh</w:t>
       </w:r>
+      <w:r>
+        <w:rPr>
+          <w:sz w:val="24"/>
+        </w:rPr>
+        <w:t xml:space="preserve">, </w:t>
+      </w:r>
+      <w:r>
+        <w:rPr>
+          <w:sz w:val="24"/>
+        </w:rPr>
+        <w:t>Emmanuel</w:t>
+      </w:r>
     </w:p>
     <w:p>
       <w:pPr>
@@ -165,13 +192,6 @@
         </w:rPr>
         <w:t xml:space="preserve"> </w:t>
       </w:r>
-      <w:r>
-        <w:rPr>
-          <w:sz w:val="24"/>
-          <w:u w:val="single"/>
-        </w:rPr>
-        <w:t>Emmanuel</w:t>
-      </w:r>
     </w:p>
     <w:p>
       <w:pPr>
@@ -218,108 +238,108 @@
           <w:sz w:val="24"/>
         </w:rPr>
         <w:t>for the flow of the application (employee logging in -&gt; employee menu flow).</w:t>
+      </w:r>
+    </w:p>
+    <w:p>
+      <w:pPr>
+        <w:spacing w:before="720"/>
+        <w:rPr>
+          <w:sz w:val="24"/>
+        </w:rPr>
+      </w:pPr>
+      <w:r>
+        <w:rPr>
+          <w:sz w:val="24"/>
+        </w:rPr>
+        <w:t xml:space="preserve">Recent </w:t>
+      </w:r>
+      <w:r>
+        <w:rPr>
+          <w:sz w:val="24"/>
+        </w:rPr>
+        <w:t xml:space="preserve">Individual </w:t>
+      </w:r>
+      <w:r>
+        <w:rPr>
+          <w:sz w:val="24"/>
+        </w:rPr>
+        <w:t>Accomplishments:</w:t>
+      </w:r>
+    </w:p>
+    <w:p>
+      <w:pPr>
+        <w:rPr>
+          <w:color w:val="0070C0"/>
+          <w:sz w:val="24"/>
+        </w:rPr>
+      </w:pPr>
+      <w:r>
+        <w:rPr>
+          <w:color w:val="0070C0"/>
+          <w:sz w:val="24"/>
+        </w:rPr>
+        <w:t>Harsh: Built login UI on flutter so that an employee can use their ID and password to log into the application. Also made a logo for the application</w:t>
+      </w:r>
+    </w:p>
+    <w:p>
+      <w:pPr>
+        <w:rPr>
+          <w:color w:val="0070C0"/>
+          <w:sz w:val="24"/>
+        </w:rPr>
+      </w:pPr>
+      <w:r>
+        <w:rPr>
+          <w:color w:val="0070C0"/>
+          <w:sz w:val="24"/>
+        </w:rPr>
+        <w:t xml:space="preserve">Brian: Created Azure backend. Wrote backend code in Java for HTTPS calls from the flutter applications. </w:t>
+      </w:r>
+    </w:p>
+    <w:p>
+      <w:pPr>
+        <w:rPr>
+          <w:sz w:val="24"/>
+        </w:rPr>
+      </w:pPr>
+      <w:r>
+        <w:rPr>
+          <w:color w:val="0070C0"/>
+          <w:sz w:val="24"/>
+        </w:rPr>
+        <w:t>Omar: Began the communication between the server and the application (sending and receiving data). Setup Azure SQL server and DB.</w:t>
+      </w:r>
+    </w:p>
+    <w:p>
+      <w:pPr>
+        <w:spacing w:before="720"/>
+        <w:rPr>
+          <w:sz w:val="24"/>
+        </w:rPr>
+      </w:pPr>
+      <w:r>
+        <w:rPr>
+          <w:sz w:val="24"/>
+        </w:rPr>
+        <w:t xml:space="preserve">Current </w:t>
+      </w:r>
+      <w:r>
+        <w:rPr>
+          <w:sz w:val="24"/>
+        </w:rPr>
+        <w:t xml:space="preserve">Individual </w:t>
+      </w:r>
+      <w:r>
+        <w:rPr>
+          <w:sz w:val="24"/>
+        </w:rPr>
+        <w:t>Activities:</w:t>
       </w:r>
       <w:bookmarkStart w:id="0" w:name="_GoBack"/>
       <w:bookmarkEnd w:id="0"/>
     </w:p>
     <w:p>
       <w:pPr>
-        <w:spacing w:before="720"/>
-        <w:rPr>
-          <w:sz w:val="24"/>
-        </w:rPr>
-      </w:pPr>
-      <w:r>
-        <w:rPr>
-          <w:sz w:val="24"/>
-        </w:rPr>
-        <w:t xml:space="preserve">Recent </w:t>
-      </w:r>
-      <w:r>
-        <w:rPr>
-          <w:sz w:val="24"/>
-        </w:rPr>
-        <w:t xml:space="preserve">Individual </w:t>
-      </w:r>
-      <w:r>
-        <w:rPr>
-          <w:sz w:val="24"/>
-        </w:rPr>
-        <w:t>Accomplishments:</w:t>
-      </w:r>
-    </w:p>
-    <w:p>
-      <w:pPr>
-        <w:rPr>
-          <w:color w:val="0070C0"/>
-          <w:sz w:val="24"/>
-        </w:rPr>
-      </w:pPr>
-      <w:r>
-        <w:rPr>
-          <w:color w:val="0070C0"/>
-          <w:sz w:val="24"/>
-        </w:rPr>
-        <w:t>Harsh: Built login UI on flutter so that an employee can use their ID and password to log into the application. Also made a logo for the application</w:t>
-      </w:r>
-    </w:p>
-    <w:p>
-      <w:pPr>
-        <w:rPr>
-          <w:color w:val="0070C0"/>
-          <w:sz w:val="24"/>
-        </w:rPr>
-      </w:pPr>
-      <w:r>
-        <w:rPr>
-          <w:color w:val="0070C0"/>
-          <w:sz w:val="24"/>
-        </w:rPr>
-        <w:t xml:space="preserve">Brian: Created Azure backend. Wrote backend code in Java for HTTPS calls from the flutter applications. </w:t>
-      </w:r>
-    </w:p>
-    <w:p>
-      <w:pPr>
-        <w:rPr>
-          <w:sz w:val="24"/>
-        </w:rPr>
-      </w:pPr>
-      <w:r>
-        <w:rPr>
-          <w:color w:val="0070C0"/>
-          <w:sz w:val="24"/>
-        </w:rPr>
-        <w:t>Omar: Began the communication between the server and the application (sending and receiving data). Setup Azure SQL server and DB.</w:t>
-      </w:r>
-    </w:p>
-    <w:p>
-      <w:pPr>
-        <w:spacing w:before="720"/>
-        <w:rPr>
-          <w:sz w:val="24"/>
-        </w:rPr>
-      </w:pPr>
-      <w:r>
-        <w:rPr>
-          <w:sz w:val="24"/>
-        </w:rPr>
-        <w:t xml:space="preserve">Current </w:t>
-      </w:r>
-      <w:r>
-        <w:rPr>
-          <w:sz w:val="24"/>
-        </w:rPr>
-        <w:t xml:space="preserve">Individual </w:t>
-      </w:r>
-      <w:r>
-        <w:rPr>
-          <w:sz w:val="24"/>
-        </w:rPr>
-        <w:t>Activities:</w:t>
-      </w:r>
-    </w:p>
-    <w:p>
-      <w:pPr>
         <w:rPr>
           <w:color w:val="0070C0"/>
           <w:sz w:val="24"/>
@@ -491,7 +511,49 @@
           <w:color w:val="0070C0"/>
           <w:sz w:val="24"/>
         </w:rPr>
-        <w:t>Emmanuel: Backend?</w:t>
+        <w:t>Emmanuel:</w:t>
+      </w:r>
+      <w:r>
+        <w:rPr>
+          <w:color w:val="0070C0"/>
+          <w:sz w:val="24"/>
+        </w:rPr>
+        <w:t xml:space="preserve"> Continue to</w:t>
+      </w:r>
+      <w:r>
+        <w:rPr>
+          <w:color w:val="0070C0"/>
+          <w:sz w:val="24"/>
+        </w:rPr>
+        <w:t xml:space="preserve"> </w:t>
+      </w:r>
+      <w:r>
+        <w:rPr>
+          <w:color w:val="0070C0"/>
+          <w:sz w:val="24"/>
+        </w:rPr>
+        <w:t>f</w:t>
+      </w:r>
+      <w:r>
+        <w:rPr>
+          <w:color w:val="0070C0"/>
+          <w:sz w:val="24"/>
+        </w:rPr>
+        <w:t>igur</w:t>
+      </w:r>
+      <w:r>
+        <w:rPr>
+          <w:color w:val="0070C0"/>
+          <w:sz w:val="24"/>
+        </w:rPr>
+        <w:t>e</w:t>
+      </w:r>
+      <w:r>
+        <w:rPr>
+          <w:color w:val="0070C0"/>
+          <w:sz w:val="24"/>
+        </w:rPr>
+        <w:t xml:space="preserve"> out why localhost Azure server isn’t working</w:t>
       </w:r>
     </w:p>
     <w:sectPr>
@@ -641,7 +703,7 @@
       </w:pPr>
     </w:pPrDefault>
   </w:docDefaults>
-  <w:latentStyles w:defLockedState="0" w:defUIPriority="99" w:defSemiHidden="0" w:defUnhideWhenUsed="0" w:defQFormat="0" w:count="377">
+  <w:latentStyles w:defLockedState="0" w:defUIPriority="99" w:defSemiHidden="0" w:defUnhideWhenUsed="0" w:defQFormat="0" w:count="376">
     <w:lsdException w:name="Normal" w:uiPriority="0" w:qFormat="1"/>
     <w:lsdException w:name="heading 1" w:uiPriority="9" w:qFormat="1"/>
     <w:lsdException w:name="heading 2" w:semiHidden="1" w:uiPriority="9" w:unhideWhenUsed="1" w:qFormat="1"/>
@@ -789,8 +851,11 @@
     <w:lsdException w:name="Table 3D effects 3" w:semiHidden="1" w:unhideWhenUsed="1"/>
     <w:lsdException w:name="Table Contemporary" w:semiHidden="1" w:unhideWhenUsed="1"/>
     <w:lsdException w:name="Table Elegant" w:semiHidden="1" w:unhideWhenUsed="1"/>
+    <w:lsdException w:name="Table Professional" w:semiHidden="1" w:unhideWhenUsed="1"/>
     <w:lsdException w:name="Table Subtle 1" w:semiHidden="1" w:unhideWhenUsed="1"/>
     <w:lsdException w:name="Table Subtle 2" w:semiHidden="1" w:unhideWhenUsed="1"/>
+    <w:lsdException w:name="Table Web 1" w:semiHidden="1" w:unhideWhenUsed="1"/>
+    <w:lsdException w:name="Table Web 2" w:semiHidden="1" w:unhideWhenUsed="1"/>
     <w:lsdException w:name="Table Web 3" w:semiHidden="1" w:unhideWhenUsed="1"/>
     <w:lsdException w:name="Balloon Text" w:semiHidden="1" w:unhideWhenUsed="1"/>
     <w:lsdException w:name="Table Grid" w:uiPriority="39"/>
@@ -1015,7 +1080,6 @@
     <w:lsdException w:name="Hashtag" w:semiHidden="1" w:unhideWhenUsed="1"/>
     <w:lsdException w:name="Unresolved Mention" w:semiHidden="1" w:unhideWhenUsed="1"/>
     <w:lsdException w:name="Smart Link" w:semiHidden="1" w:unhideWhenUsed="1"/>
-    <w:lsdException w:name="Smart Link Error" w:semiHidden="1" w:unhideWhenUsed="1"/>
   </w:latentStyles>
   <w:style w:type="paragraph" w:default="1" w:styleId="Normal">
     <w:name w:val="Normal"/>

</xml_diff>